<commit_message>
added reports to all labs
</commit_message>
<xml_diff>
--- a/Lab3.docx
+++ b/Lab3.docx
@@ -268,7 +268,27 @@
           <w:sz w:val="28"/>
           <w:szCs w:val="28"/>
         </w:rPr>
-        <w:t>з дисципліни </w:t>
+        <w:t>н</w:t>
+      </w:r>
+      <w:bookmarkStart w:id="0" w:name="_GoBack"/>
+      <w:bookmarkEnd w:id="0"/>
+      <w:r>
+        <w:rPr>
+          <w:b/>
+          <w:bCs/>
+          <w:sz w:val="28"/>
+          <w:szCs w:val="28"/>
+        </w:rPr>
+        <w:t>а тему</w:t>
+      </w:r>
+      <w:r>
+        <w:rPr>
+          <w:b/>
+          <w:bCs/>
+          <w:sz w:val="28"/>
+          <w:szCs w:val="28"/>
+        </w:rPr>
+        <w:t> </w:t>
       </w:r>
       <w:r>
         <w:rPr>
@@ -3945,6 +3965,7 @@
         </w:rPr>
         <w:t>cascade</w:t>
       </w:r>
+      <w:proofErr w:type="spellEnd"/>
       <w:r>
         <w:rPr>
           <w:rFonts w:ascii="Consolas" w:eastAsia="Times New Roman" w:hAnsi="Consolas" w:cs="Courier New"/>
@@ -3964,6 +3985,7 @@
           <w:sz w:val="28"/>
         </w:rPr>
       </w:pPr>
+      <w:proofErr w:type="spellStart"/>
       <w:r>
         <w:rPr>
           <w:rFonts w:ascii="Consolas" w:eastAsia="Times New Roman" w:hAnsi="Consolas" w:cs="Courier New"/>
@@ -4146,20 +4168,7 @@
           <w:lang w:val="en-US" w:eastAsia="uk-UA"/>
         </w:rPr>
         <w:lastRenderedPageBreak/>
-        <w:t>SQL</w:t>
-      </w:r>
-      <w:bookmarkStart w:id="0" w:name="_GoBack"/>
-      <w:bookmarkEnd w:id="0"/>
-      <w:r>
-        <w:rPr>
-          <w:rFonts w:ascii="Times New Roman" w:eastAsia="Times New Roman" w:hAnsi="Times New Roman" w:cs="Times New Roman"/>
-          <w:b/>
-          <w:bCs/>
-          <w:sz w:val="28"/>
-          <w:szCs w:val="20"/>
-          <w:lang w:val="en-US" w:eastAsia="uk-UA"/>
-        </w:rPr>
-        <w:t>-</w:t>
+        <w:t>SQL-</w:t>
       </w:r>
       <w:proofErr w:type="spellStart"/>
       <w:r>

</xml_diff>